<commit_message>
updated after fall 22 season
</commit_message>
<xml_diff>
--- a/distancesampling/data_sheet.docx
+++ b/distancesampling/data_sheet.docx
@@ -223,16 +223,16 @@
                 <w:sz w:val="16"/>
                 <w:szCs w:val="16"/>
               </w:rPr>
-              <w:t>I</w:t>
-            </w:r>
-            <w:r>
-              <w:rPr>
-                <w:b/>
-                <w:bCs/>
-                <w:sz w:val="16"/>
-                <w:szCs w:val="16"/>
-              </w:rPr>
-              <w:t xml:space="preserve">nstant of </w:t>
+              <w:t>1st</w:t>
+            </w:r>
+            <w:r>
+              <w:rPr>
+                <w:b/>
+                <w:bCs/>
+                <w:sz w:val="16"/>
+                <w:szCs w:val="16"/>
+              </w:rPr>
+              <w:t xml:space="preserve"> </w:t>
             </w:r>
             <w:r>
               <w:rPr>
@@ -288,16 +288,26 @@
                 <w:sz w:val="16"/>
                 <w:szCs w:val="16"/>
               </w:rPr>
-              <w:t>I</w:t>
-            </w:r>
-            <w:r>
-              <w:rPr>
-                <w:b/>
-                <w:bCs/>
-                <w:sz w:val="16"/>
-                <w:szCs w:val="16"/>
-              </w:rPr>
-              <w:t xml:space="preserve">nstant of </w:t>
+              <w:t>1</w:t>
+            </w:r>
+            <w:r>
+              <w:rPr>
+                <w:b/>
+                <w:bCs/>
+                <w:sz w:val="16"/>
+                <w:szCs w:val="16"/>
+                <w:vertAlign w:val="superscript"/>
+              </w:rPr>
+              <w:t>st</w:t>
+            </w:r>
+            <w:r>
+              <w:rPr>
+                <w:b/>
+                <w:bCs/>
+                <w:sz w:val="16"/>
+                <w:szCs w:val="16"/>
+              </w:rPr>
+              <w:t xml:space="preserve"> </w:t>
             </w:r>
             <w:r>
               <w:rPr>
@@ -382,16 +392,7 @@
                 <w:sz w:val="16"/>
                 <w:szCs w:val="16"/>
               </w:rPr>
-              <w:t>tate</w:t>
-            </w:r>
-            <w:r>
-              <w:rPr>
-                <w:b/>
-                <w:bCs/>
-                <w:sz w:val="16"/>
-                <w:szCs w:val="16"/>
-              </w:rPr>
-              <w:t xml:space="preserve"> at </w:t>
+              <w:t xml:space="preserve">tate at </w:t>
             </w:r>
             <w:r>
               <w:rPr>
@@ -502,16 +503,16 @@
                 <w:sz w:val="16"/>
                 <w:szCs w:val="16"/>
               </w:rPr>
-              <w:t>I</w:t>
-            </w:r>
-            <w:r>
-              <w:rPr>
-                <w:b/>
-                <w:bCs/>
-                <w:sz w:val="16"/>
-                <w:szCs w:val="16"/>
-              </w:rPr>
-              <w:t xml:space="preserve">nstant of </w:t>
+              <w:t>1st</w:t>
+            </w:r>
+            <w:r>
+              <w:rPr>
+                <w:b/>
+                <w:bCs/>
+                <w:sz w:val="16"/>
+                <w:szCs w:val="16"/>
+              </w:rPr>
+              <w:t xml:space="preserve"> </w:t>
             </w:r>
             <w:r>
               <w:rPr>
@@ -587,7 +588,25 @@
                 <w:sz w:val="16"/>
                 <w:szCs w:val="16"/>
               </w:rPr>
-              <w:t xml:space="preserve"> / Snow cover</w:t>
+              <w:t xml:space="preserve"> / Snow </w:t>
+            </w:r>
+            <w:r>
+              <w:rPr>
+                <w:b/>
+                <w:bCs/>
+                <w:sz w:val="16"/>
+                <w:szCs w:val="16"/>
+              </w:rPr>
+              <w:t>C</w:t>
+            </w:r>
+            <w:r>
+              <w:rPr>
+                <w:b/>
+                <w:bCs/>
+                <w:sz w:val="16"/>
+                <w:szCs w:val="16"/>
+              </w:rPr>
+              <w:t>over</w:t>
             </w:r>
           </w:p>
         </w:tc>
@@ -616,16 +635,7 @@
                 <w:sz w:val="16"/>
                 <w:szCs w:val="16"/>
               </w:rPr>
-              <w:t>2nd</w:t>
-            </w:r>
-            <w:r>
-              <w:rPr>
-                <w:b/>
-                <w:bCs/>
-                <w:sz w:val="16"/>
-                <w:szCs w:val="16"/>
-              </w:rPr>
-              <w:t xml:space="preserve"> </w:t>
+              <w:t xml:space="preserve">2nd </w:t>
             </w:r>
             <w:r>
               <w:rPr>
@@ -708,16 +718,7 @@
                 <w:sz w:val="16"/>
                 <w:szCs w:val="16"/>
               </w:rPr>
-              <w:t>2nd</w:t>
-            </w:r>
-            <w:r>
-              <w:rPr>
-                <w:b/>
-                <w:bCs/>
-                <w:sz w:val="16"/>
-                <w:szCs w:val="16"/>
-              </w:rPr>
-              <w:t xml:space="preserve"> </w:t>
+              <w:t xml:space="preserve">2nd </w:t>
             </w:r>
             <w:r>
               <w:rPr>
@@ -1130,21 +1131,7 @@
                 <w:sz w:val="16"/>
                 <w:szCs w:val="16"/>
               </w:rPr>
-              <w:t>Your lat</w:t>
-            </w:r>
-            <w:r>
-              <w:rPr>
-                <w:sz w:val="16"/>
-                <w:szCs w:val="16"/>
-              </w:rPr>
-              <w:t>.</w:t>
-            </w:r>
-            <w:r>
-              <w:rPr>
-                <w:sz w:val="16"/>
-                <w:szCs w:val="16"/>
-              </w:rPr>
-              <w:t xml:space="preserve"> in decimal degrees WGS 84 at instant of </w:t>
+              <w:t xml:space="preserve">Your lat. in decimal degrees WGS 84 at instant of </w:t>
             </w:r>
             <w:r>
               <w:rPr>
@@ -1212,21 +1199,7 @@
                 <w:sz w:val="16"/>
                 <w:szCs w:val="16"/>
               </w:rPr>
-              <w:t>Your long</w:t>
-            </w:r>
-            <w:r>
-              <w:rPr>
-                <w:sz w:val="16"/>
-                <w:szCs w:val="16"/>
-              </w:rPr>
-              <w:t>.</w:t>
-            </w:r>
-            <w:r>
-              <w:rPr>
-                <w:sz w:val="16"/>
-                <w:szCs w:val="16"/>
-              </w:rPr>
-              <w:t xml:space="preserve"> in decimal degrees WGS 84 at instant of </w:t>
+              <w:t xml:space="preserve">Your long. in decimal degrees WGS 84 at instant of </w:t>
             </w:r>
             <w:r>
               <w:rPr>
@@ -1262,14 +1235,7 @@
                 <w:sz w:val="16"/>
                 <w:szCs w:val="16"/>
               </w:rPr>
-              <w:t xml:space="preserve"> </w:t>
-            </w:r>
-            <w:r>
-              <w:rPr>
-                <w:sz w:val="16"/>
-                <w:szCs w:val="16"/>
-              </w:rPr>
-              <w:t>Record</w:t>
+              <w:t xml:space="preserve"> Record</w:t>
             </w:r>
             <w:r>
               <w:rPr>
@@ -1425,49 +1391,7 @@
                 <w:sz w:val="16"/>
                 <w:szCs w:val="16"/>
               </w:rPr>
-              <w:t xml:space="preserve">Usually </w:t>
-            </w:r>
-            <w:r>
-              <w:rPr>
-                <w:sz w:val="16"/>
-                <w:szCs w:val="16"/>
-              </w:rPr>
-              <w:t>‘N</w:t>
-            </w:r>
-            <w:r>
-              <w:rPr>
-                <w:sz w:val="16"/>
-                <w:szCs w:val="16"/>
-              </w:rPr>
-              <w:t xml:space="preserve">aked </w:t>
-            </w:r>
-            <w:r>
-              <w:rPr>
-                <w:sz w:val="16"/>
-                <w:szCs w:val="16"/>
-              </w:rPr>
-              <w:t>E</w:t>
-            </w:r>
-            <w:r>
-              <w:rPr>
-                <w:sz w:val="16"/>
-                <w:szCs w:val="16"/>
-              </w:rPr>
-              <w:t>ye</w:t>
-            </w:r>
-            <w:r>
-              <w:rPr>
-                <w:sz w:val="16"/>
-                <w:szCs w:val="16"/>
-              </w:rPr>
-              <w:t>’</w:t>
-            </w:r>
-            <w:r>
-              <w:rPr>
-                <w:sz w:val="16"/>
-                <w:szCs w:val="16"/>
-              </w:rPr>
-              <w:t xml:space="preserve"> but </w:t>
+              <w:t xml:space="preserve">Usually ‘Naked Eye’ but </w:t>
             </w:r>
             <w:r>
               <w:rPr>
@@ -1585,26 +1509,13 @@
                 <w:szCs w:val="16"/>
               </w:rPr>
             </w:pPr>
-            <w:r>
-              <w:rPr>
-                <w:sz w:val="16"/>
-                <w:szCs w:val="16"/>
-              </w:rPr>
-              <w:t>back</w:t>
-            </w:r>
-            <w:r>
-              <w:rPr>
-                <w:sz w:val="16"/>
-                <w:szCs w:val="16"/>
-              </w:rPr>
-              <w:t>drop</w:t>
-            </w:r>
-            <w:r>
-              <w:rPr>
-                <w:sz w:val="16"/>
-                <w:szCs w:val="16"/>
-              </w:rPr>
-              <w:t xml:space="preserve"> behind 1</w:t>
+            <w:bookmarkStart w:id="0" w:name="_Hlk120443330"/>
+            <w:r>
+              <w:rPr>
+                <w:sz w:val="16"/>
+                <w:szCs w:val="16"/>
+              </w:rPr>
+              <w:t>backdrop behind 1</w:t>
             </w:r>
             <w:r>
               <w:rPr>
@@ -1626,14 +1537,7 @@
                 <w:sz w:val="16"/>
                 <w:szCs w:val="16"/>
               </w:rPr>
-              <w:t xml:space="preserve">detected </w:t>
-            </w:r>
-            <w:r>
-              <w:rPr>
-                <w:sz w:val="16"/>
-                <w:szCs w:val="16"/>
-              </w:rPr>
-              <w:t>individ</w:t>
+              <w:t>detected individ</w:t>
             </w:r>
             <w:r>
               <w:rPr>
@@ -1719,6 +1623,7 @@
               </w:rPr>
               <w:t xml:space="preserve"> </w:t>
             </w:r>
+            <w:bookmarkEnd w:id="0"/>
           </w:p>
         </w:tc>
         <w:tc>
@@ -1841,21 +1746,7 @@
                 <w:sz w:val="16"/>
                 <w:szCs w:val="16"/>
               </w:rPr>
-              <w:t xml:space="preserve"> </w:t>
-            </w:r>
-            <w:r>
-              <w:rPr>
-                <w:sz w:val="16"/>
-                <w:szCs w:val="16"/>
-              </w:rPr>
-              <w:t>long</w:t>
-            </w:r>
-            <w:r>
-              <w:rPr>
-                <w:sz w:val="16"/>
-                <w:szCs w:val="16"/>
-              </w:rPr>
-              <w:t xml:space="preserve"> here.  Use odometer if GPS fails.</w:t>
+              <w:t xml:space="preserve"> long here.  Use odometer if GPS fails.</w:t>
             </w:r>
           </w:p>
         </w:tc>
@@ -1880,42 +1771,7 @@
                 <w:sz w:val="16"/>
                 <w:szCs w:val="16"/>
               </w:rPr>
-              <w:t>M</w:t>
-            </w:r>
-            <w:r>
-              <w:rPr>
-                <w:sz w:val="16"/>
-                <w:szCs w:val="16"/>
-              </w:rPr>
-              <w:t>eters</w:t>
-            </w:r>
-            <w:r>
-              <w:rPr>
-                <w:sz w:val="16"/>
-                <w:szCs w:val="16"/>
-              </w:rPr>
-              <w:t xml:space="preserve"> (m) or yards (y)</w:t>
-            </w:r>
-            <w:r>
-              <w:rPr>
-                <w:sz w:val="16"/>
-                <w:szCs w:val="16"/>
-              </w:rPr>
-              <w:t xml:space="preserve"> to</w:t>
-            </w:r>
-            <w:r>
-              <w:rPr>
-                <w:sz w:val="16"/>
-                <w:szCs w:val="16"/>
-              </w:rPr>
-              <w:t xml:space="preserve"> group. Use</w:t>
-            </w:r>
-            <w:r>
-              <w:rPr>
-                <w:sz w:val="16"/>
-                <w:szCs w:val="16"/>
-              </w:rPr>
-              <w:t xml:space="preserve"> </w:t>
+              <w:t xml:space="preserve">Meters (m) or yards (y) to group. Use </w:t>
             </w:r>
             <w:proofErr w:type="spellStart"/>
             <w:r>
@@ -1923,14 +1779,7 @@
                 <w:sz w:val="16"/>
                 <w:szCs w:val="16"/>
               </w:rPr>
-              <w:t>t</w:t>
-            </w:r>
-            <w:r>
-              <w:rPr>
-                <w:sz w:val="16"/>
-                <w:szCs w:val="16"/>
-              </w:rPr>
-              <w:t>ildas</w:t>
+              <w:t>tildas</w:t>
             </w:r>
             <w:proofErr w:type="spellEnd"/>
             <w:r>
@@ -2901,6 +2750,7 @@
                 <w:szCs w:val="16"/>
               </w:rPr>
             </w:pPr>
+            <w:bookmarkStart w:id="1" w:name="_Hlk120443236"/>
             <w:r>
               <w:rPr>
                 <w:sz w:val="16"/>
@@ -3049,7 +2899,15 @@
                 <w:sz w:val="16"/>
                 <w:szCs w:val="16"/>
               </w:rPr>
-              <w:t>, and</w:t>
+              <w:t>,</w:t>
+            </w:r>
+            <w:bookmarkEnd w:id="1"/>
+            <w:r>
+              <w:rPr>
+                <w:sz w:val="16"/>
+                <w:szCs w:val="16"/>
+              </w:rPr>
+              <w:t xml:space="preserve"> and</w:t>
             </w:r>
             <w:proofErr w:type="gramEnd"/>
             <w:r>
@@ -3085,7 +2943,15 @@
                 <w:sz w:val="16"/>
                 <w:szCs w:val="16"/>
               </w:rPr>
-              <w:t xml:space="preserve"> ‘bare’</w:t>
+              <w:t xml:space="preserve"> </w:t>
+            </w:r>
+            <w:bookmarkStart w:id="2" w:name="_Hlk120443484"/>
+            <w:r>
+              <w:rPr>
+                <w:sz w:val="16"/>
+                <w:szCs w:val="16"/>
+              </w:rPr>
+              <w:t>‘bare’</w:t>
             </w:r>
             <w:r>
               <w:rPr>
@@ -3101,6 +2967,7 @@
               </w:rPr>
               <w:t xml:space="preserve">‘part snow’ (5-90%), or ‘full snow’ (if &gt;90%). </w:t>
             </w:r>
+            <w:bookmarkEnd w:id="2"/>
           </w:p>
         </w:tc>
       </w:tr>

</xml_diff>